<commit_message>
updated code for fragging numbers and inventories
</commit_message>
<xml_diff>
--- a/stateYear8/tables/inSituMSVSinventory.docx
+++ b/stateYear8/tables/inSituMSVSinventory.docx
@@ -1,18 +1,18 @@
 
 <file path=word/document.xml><?xml version="1.0" encoding="utf-8"?>
-<w:document xmlns:wpc="http://schemas.microsoft.com/office/word/2010/wordprocessingCanvas" xmlns:cx="http://schemas.microsoft.com/office/drawing/2014/chartex" xmlns:cx1="http://schemas.microsoft.com/office/drawing/2015/9/8/chartex" xmlns:cx2="http://schemas.microsoft.com/office/drawing/2015/10/21/chartex" xmlns:cx3="http://schemas.microsoft.com/office/drawing/2016/5/9/chartex" xmlns:cx4="http://schemas.microsoft.com/office/drawing/2016/5/10/chartex" xmlns:cx5="http://schemas.microsoft.com/office/drawing/2016/5/11/chartex" xmlns:cx6="http://schemas.microsoft.com/office/drawing/2016/5/12/chartex" xmlns:cx7="http://schemas.microsoft.com/office/drawing/2016/5/13/chartex" xmlns:cx8="http://schemas.microsoft.com/office/drawing/2016/5/14/chartex" xmlns:mc="http://schemas.openxmlformats.org/markup-compatibility/2006" xmlns:aink="http://schemas.microsoft.com/office/drawing/2016/ink" xmlns:am3d="http://schemas.microsoft.com/office/drawing/2017/model3d" xmlns:o="urn:schemas-microsoft-com:office:office" xmlns:r="http://schemas.openxmlformats.org/officeDocument/2006/relationships" xmlns:m="http://schemas.openxmlformats.org/officeDocument/2006/math" xmlns:v="urn:schemas-microsoft-com:vml" xmlns:wp14="http://schemas.microsoft.com/office/word/2010/wordprocessingDrawing" xmlns:wp="http://schemas.openxmlformats.org/drawingml/2006/wordprocessingDrawing" xmlns:w10="urn:schemas-microsoft-com:office:word" xmlns:w="http://schemas.openxmlformats.org/wordprocessingml/2006/main" xmlns:w14="http://schemas.microsoft.com/office/word/2010/wordml" xmlns:w15="http://schemas.microsoft.com/office/word/2012/wordml" xmlns:w16cid="http://schemas.microsoft.com/office/word/2016/wordml/cid" xmlns:w16se="http://schemas.microsoft.com/office/word/2015/wordml/symex" xmlns:wpg="http://schemas.microsoft.com/office/word/2010/wordprocessingGroup" xmlns:wpi="http://schemas.microsoft.com/office/word/2010/wordprocessingInk" xmlns:wne="http://schemas.microsoft.com/office/word/2006/wordml" xmlns:wps="http://schemas.microsoft.com/office/word/2010/wordprocessingShape" mc:Ignorable="w14 w15 w16se w16cid wp14">
+<w:document xmlns:wpc="http://schemas.microsoft.com/office/word/2010/wordprocessingCanvas" xmlns:cx="http://schemas.microsoft.com/office/drawing/2014/chartex" xmlns:cx1="http://schemas.microsoft.com/office/drawing/2015/9/8/chartex" xmlns:cx2="http://schemas.microsoft.com/office/drawing/2015/10/21/chartex" xmlns:cx3="http://schemas.microsoft.com/office/drawing/2016/5/9/chartex" xmlns:cx4="http://schemas.microsoft.com/office/drawing/2016/5/10/chartex" xmlns:cx5="http://schemas.microsoft.com/office/drawing/2016/5/11/chartex" xmlns:cx6="http://schemas.microsoft.com/office/drawing/2016/5/12/chartex" xmlns:cx7="http://schemas.microsoft.com/office/drawing/2016/5/13/chartex" xmlns:cx8="http://schemas.microsoft.com/office/drawing/2016/5/14/chartex" xmlns:mc="http://schemas.openxmlformats.org/markup-compatibility/2006" xmlns:aink="http://schemas.microsoft.com/office/drawing/2016/ink" xmlns:am3d="http://schemas.microsoft.com/office/drawing/2017/model3d" xmlns:o="urn:schemas-microsoft-com:office:office" xmlns:oel="http://schemas.microsoft.com/office/2019/extlst" xmlns:r="http://schemas.openxmlformats.org/officeDocument/2006/relationships" xmlns:m="http://schemas.openxmlformats.org/officeDocument/2006/math" xmlns:v="urn:schemas-microsoft-com:vml" xmlns:wp14="http://schemas.microsoft.com/office/word/2010/wordprocessingDrawing" xmlns:wp="http://schemas.openxmlformats.org/drawingml/2006/wordprocessingDrawing" xmlns:w10="urn:schemas-microsoft-com:office:word" xmlns:w="http://schemas.openxmlformats.org/wordprocessingml/2006/main" xmlns:w14="http://schemas.microsoft.com/office/word/2010/wordml" xmlns:w15="http://schemas.microsoft.com/office/word/2012/wordml" xmlns:w16cex="http://schemas.microsoft.com/office/word/2018/wordml/cex" xmlns:w16cid="http://schemas.microsoft.com/office/word/2016/wordml/cid" xmlns:w16="http://schemas.microsoft.com/office/word/2018/wordml" xmlns:w16du="http://schemas.microsoft.com/office/word/2023/wordml/word16du" xmlns:w16sdtdh="http://schemas.microsoft.com/office/word/2020/wordml/sdtdatahash" xmlns:w16sdtfl="http://schemas.microsoft.com/office/word/2024/wordml/sdtformatlock" xmlns:w16se="http://schemas.microsoft.com/office/word/2015/wordml/symex" xmlns:wpg="http://schemas.microsoft.com/office/word/2010/wordprocessingGroup" xmlns:wpi="http://schemas.microsoft.com/office/word/2010/wordprocessingInk" xmlns:wne="http://schemas.microsoft.com/office/word/2006/wordml" xmlns:wps="http://schemas.microsoft.com/office/word/2010/wordprocessingShape" mc:Ignorable="w14 w15 w16se w16cid w16 w16cex w16sdtdh w16sdtfl w16du wp14">
   <w:body>
     <w:tbl>
       <w:tblPr>
-        <w:tblW w:w="3673" w:type="pct"/>
+        <w:tblW w:w="5000" w:type="pct"/>
         <w:jc w:val="center"/>
         <w:tblLook w:val="0420" w:firstRow="1" w:lastRow="0" w:firstColumn="0" w:lastColumn="0" w:noHBand="0" w:noVBand="1"/>
       </w:tblPr>
       <w:tblGrid>
-        <w:gridCol w:w="2033"/>
-        <w:gridCol w:w="1520"/>
-        <w:gridCol w:w="2025"/>
-        <w:gridCol w:w="1082"/>
+        <w:gridCol w:w="2054"/>
+        <w:gridCol w:w="1534"/>
+        <w:gridCol w:w="4268"/>
+        <w:gridCol w:w="1210"/>
       </w:tblGrid>
       <w:tr>
         <w:trPr>
@@ -23,36 +23,35 @@
           <w:tcPr>
             <w:tcW w:w="0" w:type="auto"/>
             <w:tcBorders>
-              <w:top w:val="single" w:sz="16" w:space="0" w:color="666666"/>
-              <w:left w:val="none" w:sz="0" w:space="0" w:color="000000"/>
-              <w:bottom w:val="single" w:sz="16" w:space="0" w:color="666666"/>
-              <w:right w:val="none" w:sz="0" w:space="0" w:color="000000"/>
-            </w:tcBorders>
-            <w:shd w:val="clear" w:color="auto" w:fill="FFFFFF"/>
-            <w:tcMar>
-              <w:top w:w="0" w:type="dxa"/>
-              <w:left w:w="0" w:type="dxa"/>
-              <w:bottom w:w="0" w:type="dxa"/>
-              <w:right w:w="0" w:type="dxa"/>
-            </w:tcMar>
-            <w:vAlign w:val="center"/>
-          </w:tcPr>
-          <w:p>
-            <w:pPr>
-              <w:pBdr>
-                <w:top w:val="none" w:sz="0" w:space="0" w:color="000000"/>
-                <w:left w:val="none" w:sz="0" w:space="0" w:color="000000"/>
-                <w:bottom w:val="none" w:sz="0" w:space="0" w:color="000000"/>
-                <w:right w:val="none" w:sz="0" w:space="0" w:color="000000"/>
-              </w:pBdr>
-              <w:spacing w:before="100" w:after="100"/>
-              <w:ind w:left="100" w:right="100"/>
-              <w:jc w:val="center"/>
-              <w:rPr>
-                <w:rFonts w:ascii="Times New Roman" w:hAnsi="Times New Roman" w:cs="Times New Roman"/>
-              </w:rPr>
-            </w:pPr>
-            <w:bookmarkStart w:id="0" w:name="_GoBack"/>
+              <w:top w:val="single" w:sz="12" w:space="0" w:color="666666"/>
+              <w:left w:val="none" w:sz="0" w:space="0" w:color="000000"/>
+              <w:bottom w:val="single" w:sz="12" w:space="0" w:color="666666"/>
+              <w:right w:val="none" w:sz="0" w:space="0" w:color="000000"/>
+            </w:tcBorders>
+            <w:shd w:val="clear" w:color="auto" w:fill="FFFFFF"/>
+            <w:tcMar>
+              <w:top w:w="0" w:type="dxa"/>
+              <w:left w:w="0" w:type="dxa"/>
+              <w:bottom w:w="0" w:type="dxa"/>
+              <w:right w:w="0" w:type="dxa"/>
+            </w:tcMar>
+            <w:vAlign w:val="center"/>
+          </w:tcPr>
+          <w:p>
+            <w:pPr>
+              <w:pBdr>
+                <w:top w:val="none" w:sz="0" w:space="0" w:color="000000"/>
+                <w:left w:val="none" w:sz="0" w:space="0" w:color="000000"/>
+                <w:bottom w:val="none" w:sz="0" w:space="0" w:color="000000"/>
+                <w:right w:val="none" w:sz="0" w:space="0" w:color="000000"/>
+              </w:pBdr>
+              <w:spacing w:before="100" w:after="100"/>
+              <w:ind w:left="100" w:right="100"/>
+              <w:jc w:val="center"/>
+              <w:rPr>
+                <w:rFonts w:ascii="Times New Roman" w:hAnsi="Times New Roman" w:cs="Times New Roman"/>
+              </w:rPr>
+            </w:pPr>
             <w:r>
               <w:rPr>
                 <w:rFonts w:ascii="Times New Roman" w:eastAsia="Times New Roman" w:hAnsi="Times New Roman" w:cs="Times New Roman"/>
@@ -67,9 +66,9 @@
           <w:tcPr>
             <w:tcW w:w="0" w:type="auto"/>
             <w:tcBorders>
-              <w:top w:val="single" w:sz="16" w:space="0" w:color="666666"/>
-              <w:left w:val="none" w:sz="0" w:space="0" w:color="000000"/>
-              <w:bottom w:val="single" w:sz="16" w:space="0" w:color="666666"/>
+              <w:top w:val="single" w:sz="12" w:space="0" w:color="666666"/>
+              <w:left w:val="none" w:sz="0" w:space="0" w:color="000000"/>
+              <w:bottom w:val="single" w:sz="12" w:space="0" w:color="666666"/>
               <w:right w:val="none" w:sz="0" w:space="0" w:color="000000"/>
             </w:tcBorders>
             <w:shd w:val="clear" w:color="auto" w:fill="FFFFFF"/>
@@ -108,11 +107,11 @@
         </w:tc>
         <w:tc>
           <w:tcPr>
-            <w:tcW w:w="1520" w:type="pct"/>
-            <w:tcBorders>
-              <w:top w:val="single" w:sz="16" w:space="0" w:color="666666"/>
-              <w:left w:val="none" w:sz="0" w:space="0" w:color="000000"/>
-              <w:bottom w:val="single" w:sz="16" w:space="0" w:color="666666"/>
+            <w:tcW w:w="0" w:type="auto"/>
+            <w:tcBorders>
+              <w:top w:val="single" w:sz="12" w:space="0" w:color="666666"/>
+              <w:left w:val="none" w:sz="0" w:space="0" w:color="000000"/>
+              <w:bottom w:val="single" w:sz="12" w:space="0" w:color="666666"/>
               <w:right w:val="none" w:sz="0" w:space="0" w:color="000000"/>
             </w:tcBorders>
             <w:shd w:val="clear" w:color="auto" w:fill="FFFFFF"/>
@@ -151,11 +150,11 @@
         </w:tc>
         <w:tc>
           <w:tcPr>
-            <w:tcW w:w="812" w:type="pct"/>
-            <w:tcBorders>
-              <w:top w:val="single" w:sz="16" w:space="0" w:color="666666"/>
-              <w:left w:val="none" w:sz="0" w:space="0" w:color="000000"/>
-              <w:bottom w:val="single" w:sz="16" w:space="0" w:color="666666"/>
+            <w:tcW w:w="0" w:type="auto"/>
+            <w:tcBorders>
+              <w:top w:val="single" w:sz="12" w:space="0" w:color="666666"/>
+              <w:left w:val="none" w:sz="0" w:space="0" w:color="000000"/>
+              <w:bottom w:val="single" w:sz="12" w:space="0" w:color="666666"/>
               <w:right w:val="none" w:sz="0" w:space="0" w:color="000000"/>
             </w:tcBorders>
             <w:shd w:val="clear" w:color="auto" w:fill="FFFFFF"/>
@@ -201,7 +200,7 @@
           <w:tcPr>
             <w:tcW w:w="0" w:type="auto"/>
             <w:tcBorders>
-              <w:top w:val="single" w:sz="16" w:space="0" w:color="666666"/>
+              <w:top w:val="single" w:sz="12" w:space="0" w:color="666666"/>
               <w:left w:val="none" w:sz="0" w:space="0" w:color="000000"/>
               <w:bottom w:val="none" w:sz="0" w:space="0" w:color="000000"/>
               <w:right w:val="none" w:sz="0" w:space="0" w:color="000000"/>
@@ -243,7 +242,7 @@
           <w:tcPr>
             <w:tcW w:w="0" w:type="auto"/>
             <w:tcBorders>
-              <w:top w:val="single" w:sz="16" w:space="0" w:color="666666"/>
+              <w:top w:val="single" w:sz="12" w:space="0" w:color="666666"/>
               <w:left w:val="none" w:sz="0" w:space="0" w:color="000000"/>
               <w:bottom w:val="none" w:sz="0" w:space="0" w:color="000000"/>
               <w:right w:val="none" w:sz="0" w:space="0" w:color="000000"/>
@@ -283,9 +282,9 @@
         </w:tc>
         <w:tc>
           <w:tcPr>
-            <w:tcW w:w="1520" w:type="pct"/>
-            <w:tcBorders>
-              <w:top w:val="single" w:sz="16" w:space="0" w:color="666666"/>
+            <w:tcW w:w="0" w:type="auto"/>
+            <w:tcBorders>
+              <w:top w:val="single" w:sz="12" w:space="0" w:color="666666"/>
               <w:left w:val="none" w:sz="0" w:space="0" w:color="000000"/>
               <w:bottom w:val="none" w:sz="0" w:space="0" w:color="000000"/>
               <w:right w:val="none" w:sz="0" w:space="0" w:color="000000"/>
@@ -325,9 +324,9 @@
         </w:tc>
         <w:tc>
           <w:tcPr>
-            <w:tcW w:w="812" w:type="pct"/>
-            <w:tcBorders>
-              <w:top w:val="single" w:sz="16" w:space="0" w:color="666666"/>
+            <w:tcW w:w="0" w:type="auto"/>
+            <w:tcBorders>
+              <w:top w:val="single" w:sz="12" w:space="0" w:color="666666"/>
               <w:left w:val="none" w:sz="0" w:space="0" w:color="000000"/>
               <w:bottom w:val="none" w:sz="0" w:space="0" w:color="000000"/>
               <w:right w:val="none" w:sz="0" w:space="0" w:color="000000"/>
@@ -456,7 +455,7 @@
         </w:tc>
         <w:tc>
           <w:tcPr>
-            <w:tcW w:w="1520" w:type="pct"/>
+            <w:tcW w:w="0" w:type="auto"/>
             <w:tcBorders>
               <w:top w:val="none" w:sz="0" w:space="0" w:color="000000"/>
               <w:left w:val="none" w:sz="0" w:space="0" w:color="000000"/>
@@ -498,7 +497,7 @@
         </w:tc>
         <w:tc>
           <w:tcPr>
-            <w:tcW w:w="812" w:type="pct"/>
+            <w:tcW w:w="0" w:type="auto"/>
             <w:tcBorders>
               <w:top w:val="none" w:sz="0" w:space="0" w:color="000000"/>
               <w:left w:val="none" w:sz="0" w:space="0" w:color="000000"/>
@@ -629,7 +628,7 @@
         </w:tc>
         <w:tc>
           <w:tcPr>
-            <w:tcW w:w="1520" w:type="pct"/>
+            <w:tcW w:w="0" w:type="auto"/>
             <w:tcBorders>
               <w:top w:val="none" w:sz="0" w:space="0" w:color="000000"/>
               <w:left w:val="none" w:sz="0" w:space="0" w:color="000000"/>
@@ -671,7 +670,7 @@
         </w:tc>
         <w:tc>
           <w:tcPr>
-            <w:tcW w:w="812" w:type="pct"/>
+            <w:tcW w:w="0" w:type="auto"/>
             <w:tcBorders>
               <w:top w:val="none" w:sz="0" w:space="0" w:color="000000"/>
               <w:left w:val="none" w:sz="0" w:space="0" w:color="000000"/>
@@ -800,7 +799,7 @@
         </w:tc>
         <w:tc>
           <w:tcPr>
-            <w:tcW w:w="1520" w:type="pct"/>
+            <w:tcW w:w="0" w:type="auto"/>
             <w:tcBorders>
               <w:top w:val="none" w:sz="0" w:space="0" w:color="000000"/>
               <w:left w:val="none" w:sz="0" w:space="0" w:color="000000"/>
@@ -841,7 +840,7 @@
         </w:tc>
         <w:tc>
           <w:tcPr>
-            <w:tcW w:w="812" w:type="pct"/>
+            <w:tcW w:w="0" w:type="auto"/>
             <w:tcBorders>
               <w:top w:val="none" w:sz="0" w:space="0" w:color="000000"/>
               <w:left w:val="none" w:sz="0" w:space="0" w:color="000000"/>
@@ -965,7 +964,7 @@
         </w:tc>
         <w:tc>
           <w:tcPr>
-            <w:tcW w:w="1520" w:type="pct"/>
+            <w:tcW w:w="0" w:type="auto"/>
             <w:tcBorders>
               <w:bottom w:val="single" w:sz="4" w:space="0" w:color="auto"/>
             </w:tcBorders>
@@ -1004,7 +1003,7 @@
         </w:tc>
         <w:tc>
           <w:tcPr>
-            <w:tcW w:w="812" w:type="pct"/>
+            <w:tcW w:w="0" w:type="auto"/>
             <w:tcBorders>
               <w:bottom w:val="single" w:sz="4" w:space="0" w:color="auto"/>
             </w:tcBorders>
@@ -1132,7 +1131,7 @@
         </w:tc>
         <w:tc>
           <w:tcPr>
-            <w:tcW w:w="1520" w:type="pct"/>
+            <w:tcW w:w="0" w:type="auto"/>
             <w:tcBorders>
               <w:top w:val="single" w:sz="4" w:space="0" w:color="auto"/>
               <w:left w:val="none" w:sz="0" w:space="0" w:color="000000"/>
@@ -1174,7 +1173,7 @@
         </w:tc>
         <w:tc>
           <w:tcPr>
-            <w:tcW w:w="812" w:type="pct"/>
+            <w:tcW w:w="0" w:type="auto"/>
             <w:tcBorders>
               <w:top w:val="single" w:sz="4" w:space="0" w:color="auto"/>
               <w:left w:val="none" w:sz="0" w:space="0" w:color="000000"/>
@@ -1305,7 +1304,7 @@
         </w:tc>
         <w:tc>
           <w:tcPr>
-            <w:tcW w:w="1520" w:type="pct"/>
+            <w:tcW w:w="0" w:type="auto"/>
             <w:tcBorders>
               <w:top w:val="none" w:sz="0" w:space="0" w:color="000000"/>
               <w:left w:val="none" w:sz="0" w:space="0" w:color="000000"/>
@@ -1347,7 +1346,7 @@
         </w:tc>
         <w:tc>
           <w:tcPr>
-            <w:tcW w:w="812" w:type="pct"/>
+            <w:tcW w:w="0" w:type="auto"/>
             <w:tcBorders>
               <w:top w:val="none" w:sz="0" w:space="0" w:color="000000"/>
               <w:left w:val="none" w:sz="0" w:space="0" w:color="000000"/>
@@ -1478,7 +1477,7 @@
         </w:tc>
         <w:tc>
           <w:tcPr>
-            <w:tcW w:w="1520" w:type="pct"/>
+            <w:tcW w:w="0" w:type="auto"/>
             <w:tcBorders>
               <w:top w:val="none" w:sz="0" w:space="0" w:color="000000"/>
               <w:left w:val="none" w:sz="0" w:space="0" w:color="000000"/>
@@ -1520,7 +1519,7 @@
         </w:tc>
         <w:tc>
           <w:tcPr>
-            <w:tcW w:w="812" w:type="pct"/>
+            <w:tcW w:w="0" w:type="auto"/>
             <w:tcBorders>
               <w:top w:val="none" w:sz="0" w:space="0" w:color="000000"/>
               <w:left w:val="none" w:sz="0" w:space="0" w:color="000000"/>
@@ -1651,7 +1650,7 @@
         </w:tc>
         <w:tc>
           <w:tcPr>
-            <w:tcW w:w="1520" w:type="pct"/>
+            <w:tcW w:w="0" w:type="auto"/>
             <w:tcBorders>
               <w:top w:val="none" w:sz="0" w:space="0" w:color="000000"/>
               <w:left w:val="none" w:sz="0" w:space="0" w:color="000000"/>
@@ -1693,7 +1692,7 @@
         </w:tc>
         <w:tc>
           <w:tcPr>
-            <w:tcW w:w="812" w:type="pct"/>
+            <w:tcW w:w="0" w:type="auto"/>
             <w:tcBorders>
               <w:top w:val="none" w:sz="0" w:space="0" w:color="000000"/>
               <w:left w:val="none" w:sz="0" w:space="0" w:color="000000"/>
@@ -1822,7 +1821,7 @@
         </w:tc>
         <w:tc>
           <w:tcPr>
-            <w:tcW w:w="1520" w:type="pct"/>
+            <w:tcW w:w="0" w:type="auto"/>
             <w:tcBorders>
               <w:top w:val="none" w:sz="0" w:space="0" w:color="000000"/>
               <w:left w:val="none" w:sz="0" w:space="0" w:color="000000"/>
@@ -1863,7 +1862,7 @@
         </w:tc>
         <w:tc>
           <w:tcPr>
-            <w:tcW w:w="812" w:type="pct"/>
+            <w:tcW w:w="0" w:type="auto"/>
             <w:tcBorders>
               <w:top w:val="none" w:sz="0" w:space="0" w:color="000000"/>
               <w:left w:val="none" w:sz="0" w:space="0" w:color="000000"/>
@@ -1987,7 +1986,7 @@
         </w:tc>
         <w:tc>
           <w:tcPr>
-            <w:tcW w:w="1520" w:type="pct"/>
+            <w:tcW w:w="0" w:type="auto"/>
             <w:tcBorders>
               <w:bottom w:val="single" w:sz="4" w:space="0" w:color="auto"/>
             </w:tcBorders>
@@ -2026,7 +2025,7 @@
         </w:tc>
         <w:tc>
           <w:tcPr>
-            <w:tcW w:w="812" w:type="pct"/>
+            <w:tcW w:w="0" w:type="auto"/>
             <w:tcBorders>
               <w:bottom w:val="single" w:sz="4" w:space="0" w:color="auto"/>
             </w:tcBorders>
@@ -2154,7 +2153,7 @@
         </w:tc>
         <w:tc>
           <w:tcPr>
-            <w:tcW w:w="1520" w:type="pct"/>
+            <w:tcW w:w="0" w:type="auto"/>
             <w:tcBorders>
               <w:top w:val="single" w:sz="4" w:space="0" w:color="auto"/>
               <w:left w:val="none" w:sz="0" w:space="0" w:color="000000"/>
@@ -2196,7 +2195,7 @@
         </w:tc>
         <w:tc>
           <w:tcPr>
-            <w:tcW w:w="812" w:type="pct"/>
+            <w:tcW w:w="0" w:type="auto"/>
             <w:tcBorders>
               <w:top w:val="single" w:sz="4" w:space="0" w:color="auto"/>
               <w:left w:val="none" w:sz="0" w:space="0" w:color="000000"/>
@@ -2327,7 +2326,7 @@
         </w:tc>
         <w:tc>
           <w:tcPr>
-            <w:tcW w:w="1520" w:type="pct"/>
+            <w:tcW w:w="0" w:type="auto"/>
             <w:tcBorders>
               <w:top w:val="none" w:sz="0" w:space="0" w:color="000000"/>
               <w:left w:val="none" w:sz="0" w:space="0" w:color="000000"/>
@@ -2369,7 +2368,7 @@
         </w:tc>
         <w:tc>
           <w:tcPr>
-            <w:tcW w:w="812" w:type="pct"/>
+            <w:tcW w:w="0" w:type="auto"/>
             <w:tcBorders>
               <w:top w:val="none" w:sz="0" w:space="0" w:color="000000"/>
               <w:left w:val="none" w:sz="0" w:space="0" w:color="000000"/>
@@ -2500,7 +2499,7 @@
         </w:tc>
         <w:tc>
           <w:tcPr>
-            <w:tcW w:w="1520" w:type="pct"/>
+            <w:tcW w:w="0" w:type="auto"/>
             <w:tcBorders>
               <w:top w:val="none" w:sz="0" w:space="0" w:color="000000"/>
               <w:left w:val="none" w:sz="0" w:space="0" w:color="000000"/>
@@ -2542,7 +2541,7 @@
         </w:tc>
         <w:tc>
           <w:tcPr>
-            <w:tcW w:w="812" w:type="pct"/>
+            <w:tcW w:w="0" w:type="auto"/>
             <w:tcBorders>
               <w:top w:val="none" w:sz="0" w:space="0" w:color="000000"/>
               <w:left w:val="none" w:sz="0" w:space="0" w:color="000000"/>
@@ -2673,7 +2672,7 @@
         </w:tc>
         <w:tc>
           <w:tcPr>
-            <w:tcW w:w="1520" w:type="pct"/>
+            <w:tcW w:w="0" w:type="auto"/>
             <w:tcBorders>
               <w:top w:val="none" w:sz="0" w:space="0" w:color="000000"/>
               <w:left w:val="none" w:sz="0" w:space="0" w:color="000000"/>
@@ -2715,7 +2714,7 @@
         </w:tc>
         <w:tc>
           <w:tcPr>
-            <w:tcW w:w="812" w:type="pct"/>
+            <w:tcW w:w="0" w:type="auto"/>
             <w:tcBorders>
               <w:top w:val="none" w:sz="0" w:space="0" w:color="000000"/>
               <w:left w:val="none" w:sz="0" w:space="0" w:color="000000"/>
@@ -2846,7 +2845,7 @@
         </w:tc>
         <w:tc>
           <w:tcPr>
-            <w:tcW w:w="1520" w:type="pct"/>
+            <w:tcW w:w="0" w:type="auto"/>
             <w:tcBorders>
               <w:top w:val="none" w:sz="0" w:space="0" w:color="000000"/>
               <w:left w:val="none" w:sz="0" w:space="0" w:color="000000"/>
@@ -2888,7 +2887,7 @@
         </w:tc>
         <w:tc>
           <w:tcPr>
-            <w:tcW w:w="812" w:type="pct"/>
+            <w:tcW w:w="0" w:type="auto"/>
             <w:tcBorders>
               <w:top w:val="none" w:sz="0" w:space="0" w:color="000000"/>
               <w:left w:val="none" w:sz="0" w:space="0" w:color="000000"/>
@@ -3019,7 +3018,7 @@
         </w:tc>
         <w:tc>
           <w:tcPr>
-            <w:tcW w:w="1520" w:type="pct"/>
+            <w:tcW w:w="0" w:type="auto"/>
             <w:tcBorders>
               <w:top w:val="none" w:sz="0" w:space="0" w:color="000000"/>
               <w:left w:val="none" w:sz="0" w:space="0" w:color="000000"/>
@@ -3061,7 +3060,7 @@
         </w:tc>
         <w:tc>
           <w:tcPr>
-            <w:tcW w:w="812" w:type="pct"/>
+            <w:tcW w:w="0" w:type="auto"/>
             <w:tcBorders>
               <w:top w:val="none" w:sz="0" w:space="0" w:color="000000"/>
               <w:left w:val="none" w:sz="0" w:space="0" w:color="000000"/>
@@ -3192,7 +3191,7 @@
         </w:tc>
         <w:tc>
           <w:tcPr>
-            <w:tcW w:w="1520" w:type="pct"/>
+            <w:tcW w:w="0" w:type="auto"/>
             <w:tcBorders>
               <w:top w:val="none" w:sz="0" w:space="0" w:color="000000"/>
               <w:left w:val="none" w:sz="0" w:space="0" w:color="000000"/>
@@ -3234,7 +3233,7 @@
         </w:tc>
         <w:tc>
           <w:tcPr>
-            <w:tcW w:w="812" w:type="pct"/>
+            <w:tcW w:w="0" w:type="auto"/>
             <w:tcBorders>
               <w:top w:val="none" w:sz="0" w:space="0" w:color="000000"/>
               <w:left w:val="none" w:sz="0" w:space="0" w:color="000000"/>
@@ -3365,7 +3364,7 @@
         </w:tc>
         <w:tc>
           <w:tcPr>
-            <w:tcW w:w="1520" w:type="pct"/>
+            <w:tcW w:w="0" w:type="auto"/>
             <w:tcBorders>
               <w:top w:val="none" w:sz="0" w:space="0" w:color="000000"/>
               <w:left w:val="none" w:sz="0" w:space="0" w:color="000000"/>
@@ -3407,7 +3406,7 @@
         </w:tc>
         <w:tc>
           <w:tcPr>
-            <w:tcW w:w="812" w:type="pct"/>
+            <w:tcW w:w="0" w:type="auto"/>
             <w:tcBorders>
               <w:top w:val="none" w:sz="0" w:space="0" w:color="000000"/>
               <w:left w:val="none" w:sz="0" w:space="0" w:color="000000"/>
@@ -3538,7 +3537,7 @@
         </w:tc>
         <w:tc>
           <w:tcPr>
-            <w:tcW w:w="1520" w:type="pct"/>
+            <w:tcW w:w="0" w:type="auto"/>
             <w:tcBorders>
               <w:top w:val="none" w:sz="0" w:space="0" w:color="000000"/>
               <w:left w:val="none" w:sz="0" w:space="0" w:color="000000"/>
@@ -3580,7 +3579,7 @@
         </w:tc>
         <w:tc>
           <w:tcPr>
-            <w:tcW w:w="812" w:type="pct"/>
+            <w:tcW w:w="0" w:type="auto"/>
             <w:tcBorders>
               <w:top w:val="none" w:sz="0" w:space="0" w:color="000000"/>
               <w:left w:val="none" w:sz="0" w:space="0" w:color="000000"/>
@@ -3711,7 +3710,7 @@
         </w:tc>
         <w:tc>
           <w:tcPr>
-            <w:tcW w:w="1520" w:type="pct"/>
+            <w:tcW w:w="0" w:type="auto"/>
             <w:tcBorders>
               <w:top w:val="none" w:sz="0" w:space="0" w:color="000000"/>
               <w:left w:val="none" w:sz="0" w:space="0" w:color="000000"/>
@@ -3753,7 +3752,7 @@
         </w:tc>
         <w:tc>
           <w:tcPr>
-            <w:tcW w:w="812" w:type="pct"/>
+            <w:tcW w:w="0" w:type="auto"/>
             <w:tcBorders>
               <w:top w:val="none" w:sz="0" w:space="0" w:color="000000"/>
               <w:left w:val="none" w:sz="0" w:space="0" w:color="000000"/>
@@ -3804,7 +3803,7 @@
             <w:tcBorders>
               <w:top w:val="none" w:sz="0" w:space="0" w:color="000000"/>
               <w:left w:val="none" w:sz="0" w:space="0" w:color="000000"/>
-              <w:bottom w:val="single" w:sz="16" w:space="0" w:color="666666"/>
+              <w:bottom w:val="single" w:sz="12" w:space="0" w:color="666666"/>
               <w:right w:val="none" w:sz="0" w:space="0" w:color="000000"/>
             </w:tcBorders>
             <w:shd w:val="clear" w:color="auto" w:fill="FFFFFF"/>
@@ -3846,7 +3845,7 @@
             <w:tcBorders>
               <w:top w:val="none" w:sz="0" w:space="0" w:color="000000"/>
               <w:left w:val="none" w:sz="0" w:space="0" w:color="000000"/>
-              <w:bottom w:val="single" w:sz="16" w:space="0" w:color="666666"/>
+              <w:bottom w:val="single" w:sz="12" w:space="0" w:color="666666"/>
               <w:right w:val="none" w:sz="0" w:space="0" w:color="000000"/>
             </w:tcBorders>
             <w:shd w:val="clear" w:color="auto" w:fill="FFFFFF"/>
@@ -3884,11 +3883,11 @@
         </w:tc>
         <w:tc>
           <w:tcPr>
-            <w:tcW w:w="1520" w:type="pct"/>
-            <w:tcBorders>
-              <w:top w:val="none" w:sz="0" w:space="0" w:color="000000"/>
-              <w:left w:val="none" w:sz="0" w:space="0" w:color="000000"/>
-              <w:bottom w:val="single" w:sz="16" w:space="0" w:color="666666"/>
+            <w:tcW w:w="0" w:type="auto"/>
+            <w:tcBorders>
+              <w:top w:val="none" w:sz="0" w:space="0" w:color="000000"/>
+              <w:left w:val="none" w:sz="0" w:space="0" w:color="000000"/>
+              <w:bottom w:val="single" w:sz="12" w:space="0" w:color="666666"/>
               <w:right w:val="none" w:sz="0" w:space="0" w:color="000000"/>
             </w:tcBorders>
             <w:shd w:val="clear" w:color="auto" w:fill="FFFFFF"/>
@@ -3926,11 +3925,11 @@
         </w:tc>
         <w:tc>
           <w:tcPr>
-            <w:tcW w:w="812" w:type="pct"/>
-            <w:tcBorders>
-              <w:top w:val="none" w:sz="0" w:space="0" w:color="000000"/>
-              <w:left w:val="none" w:sz="0" w:space="0" w:color="000000"/>
-              <w:bottom w:val="single" w:sz="16" w:space="0" w:color="666666"/>
+            <w:tcW w:w="0" w:type="auto"/>
+            <w:tcBorders>
+              <w:top w:val="none" w:sz="0" w:space="0" w:color="000000"/>
+              <w:left w:val="none" w:sz="0" w:space="0" w:color="000000"/>
+              <w:bottom w:val="single" w:sz="12" w:space="0" w:color="666666"/>
               <w:right w:val="none" w:sz="0" w:space="0" w:color="000000"/>
             </w:tcBorders>
             <w:shd w:val="clear" w:color="auto" w:fill="FFFFFF"/>
@@ -3975,7 +3974,7 @@
           <w:tcPr>
             <w:tcW w:w="0" w:type="auto"/>
             <w:tcBorders>
-              <w:top w:val="single" w:sz="16" w:space="0" w:color="666666"/>
+              <w:top w:val="single" w:sz="12" w:space="0" w:color="666666"/>
               <w:left w:val="none" w:sz="0" w:space="0" w:color="FFFFFF"/>
               <w:bottom w:val="none" w:sz="0" w:space="0" w:color="FFFFFF"/>
               <w:right w:val="none" w:sz="0" w:space="0" w:color="FFFFFF"/>
@@ -4006,7 +4005,7 @@
             </w:pPr>
             <w:r>
               <w:rPr>
-                <w:rFonts w:ascii="Times New Roman" w:eastAsia="Arial" w:hAnsi="Times New Roman" w:cs="Times New Roman"/>
+                <w:rFonts w:ascii="Times New Roman" w:eastAsia="Helvetica" w:hAnsi="Times New Roman" w:cs="Times New Roman"/>
                 <w:color w:val="000000"/>
               </w:rPr>
               <w:t>Total</w:t>
@@ -4017,7 +4016,7 @@
           <w:tcPr>
             <w:tcW w:w="0" w:type="auto"/>
             <w:tcBorders>
-              <w:top w:val="single" w:sz="16" w:space="0" w:color="666666"/>
+              <w:top w:val="single" w:sz="12" w:space="0" w:color="666666"/>
               <w:left w:val="none" w:sz="0" w:space="0" w:color="FFFFFF"/>
               <w:bottom w:val="none" w:sz="0" w:space="0" w:color="FFFFFF"/>
               <w:right w:val="none" w:sz="0" w:space="0" w:color="FFFFFF"/>
@@ -4050,9 +4049,9 @@
         </w:tc>
         <w:tc>
           <w:tcPr>
-            <w:tcW w:w="1520" w:type="pct"/>
-            <w:tcBorders>
-              <w:top w:val="single" w:sz="16" w:space="0" w:color="666666"/>
+            <w:tcW w:w="0" w:type="auto"/>
+            <w:tcBorders>
+              <w:top w:val="single" w:sz="12" w:space="0" w:color="666666"/>
               <w:left w:val="none" w:sz="0" w:space="0" w:color="FFFFFF"/>
               <w:bottom w:val="none" w:sz="0" w:space="0" w:color="FFFFFF"/>
               <w:right w:val="none" w:sz="0" w:space="0" w:color="FFFFFF"/>
@@ -4083,18 +4082,18 @@
             </w:pPr>
             <w:r>
               <w:rPr>
-                <w:rFonts w:ascii="Times New Roman" w:eastAsia="Arial" w:hAnsi="Times New Roman" w:cs="Times New Roman"/>
-                <w:color w:val="000000"/>
-              </w:rPr>
-              <w:t>452</w:t>
-            </w:r>
-          </w:p>
-        </w:tc>
-        <w:tc>
-          <w:tcPr>
-            <w:tcW w:w="812" w:type="pct"/>
-            <w:tcBorders>
-              <w:top w:val="single" w:sz="16" w:space="0" w:color="666666"/>
+                <w:rFonts w:ascii="Times New Roman" w:eastAsia="Helvetica" w:hAnsi="Times New Roman" w:cs="Times New Roman"/>
+                <w:color w:val="000000"/>
+              </w:rPr>
+              <w:t>246</w:t>
+            </w:r>
+          </w:p>
+        </w:tc>
+        <w:tc>
+          <w:tcPr>
+            <w:tcW w:w="0" w:type="auto"/>
+            <w:tcBorders>
+              <w:top w:val="single" w:sz="12" w:space="0" w:color="666666"/>
               <w:left w:val="none" w:sz="0" w:space="0" w:color="FFFFFF"/>
               <w:bottom w:val="none" w:sz="0" w:space="0" w:color="FFFFFF"/>
               <w:right w:val="none" w:sz="0" w:space="0" w:color="FFFFFF"/>
@@ -4125,29 +4124,14 @@
             </w:pPr>
             <w:r>
               <w:rPr>
-                <w:rFonts w:ascii="Times New Roman" w:eastAsia="Arial" w:hAnsi="Times New Roman" w:cs="Times New Roman"/>
-                <w:color w:val="000000"/>
-              </w:rPr>
-              <w:t>16</w:t>
-            </w:r>
-            <w:r>
-              <w:rPr>
-                <w:rFonts w:ascii="Times New Roman" w:eastAsia="Arial" w:hAnsi="Times New Roman" w:cs="Times New Roman"/>
-                <w:color w:val="000000"/>
-              </w:rPr>
-              <w:t>,</w:t>
-            </w:r>
-            <w:r>
-              <w:rPr>
-                <w:rFonts w:ascii="Times New Roman" w:eastAsia="Arial" w:hAnsi="Times New Roman" w:cs="Times New Roman"/>
-                <w:color w:val="000000"/>
-              </w:rPr>
-              <w:t>753</w:t>
+                <w:rFonts w:ascii="Times New Roman" w:eastAsia="Helvetica" w:hAnsi="Times New Roman" w:cs="Times New Roman"/>
+                <w:color w:val="000000"/>
+              </w:rPr>
+              <w:t>9165</w:t>
             </w:r>
           </w:p>
         </w:tc>
       </w:tr>
-      <w:bookmarkEnd w:id="0"/>
     </w:tbl>
     <w:p>
       <w:pPr>
@@ -4169,7 +4153,7 @@
 </file>
 
 <file path=word/numbering.xml><?xml version="1.0" encoding="utf-8"?>
-<w:numbering xmlns:wpc="http://schemas.microsoft.com/office/word/2010/wordprocessingCanvas" xmlns:cx="http://schemas.microsoft.com/office/drawing/2014/chartex" xmlns:cx1="http://schemas.microsoft.com/office/drawing/2015/9/8/chartex" xmlns:cx2="http://schemas.microsoft.com/office/drawing/2015/10/21/chartex" xmlns:cx3="http://schemas.microsoft.com/office/drawing/2016/5/9/chartex" xmlns:cx4="http://schemas.microsoft.com/office/drawing/2016/5/10/chartex" xmlns:cx5="http://schemas.microsoft.com/office/drawing/2016/5/11/chartex" xmlns:cx6="http://schemas.microsoft.com/office/drawing/2016/5/12/chartex" xmlns:cx7="http://schemas.microsoft.com/office/drawing/2016/5/13/chartex" xmlns:cx8="http://schemas.microsoft.com/office/drawing/2016/5/14/chartex" xmlns:mc="http://schemas.openxmlformats.org/markup-compatibility/2006" xmlns:aink="http://schemas.microsoft.com/office/drawing/2016/ink" xmlns:am3d="http://schemas.microsoft.com/office/drawing/2017/model3d" xmlns:o="urn:schemas-microsoft-com:office:office" xmlns:r="http://schemas.openxmlformats.org/officeDocument/2006/relationships" xmlns:m="http://schemas.openxmlformats.org/officeDocument/2006/math" xmlns:v="urn:schemas-microsoft-com:vml" xmlns:wp14="http://schemas.microsoft.com/office/word/2010/wordprocessingDrawing" xmlns:wp="http://schemas.openxmlformats.org/drawingml/2006/wordprocessingDrawing" xmlns:w10="urn:schemas-microsoft-com:office:word" xmlns:w="http://schemas.openxmlformats.org/wordprocessingml/2006/main" xmlns:w14="http://schemas.microsoft.com/office/word/2010/wordml" xmlns:w15="http://schemas.microsoft.com/office/word/2012/wordml" xmlns:w16cid="http://schemas.microsoft.com/office/word/2016/wordml/cid" xmlns:w16se="http://schemas.microsoft.com/office/word/2015/wordml/symex" xmlns:wpg="http://schemas.microsoft.com/office/word/2010/wordprocessingGroup" xmlns:wpi="http://schemas.microsoft.com/office/word/2010/wordprocessingInk" xmlns:wne="http://schemas.microsoft.com/office/word/2006/wordml" xmlns:wps="http://schemas.microsoft.com/office/word/2010/wordprocessingShape" mc:Ignorable="w14 w15 w16se w16cid wp14">
+<w:numbering xmlns:wpc="http://schemas.microsoft.com/office/word/2010/wordprocessingCanvas" xmlns:cx="http://schemas.microsoft.com/office/drawing/2014/chartex" xmlns:cx1="http://schemas.microsoft.com/office/drawing/2015/9/8/chartex" xmlns:cx2="http://schemas.microsoft.com/office/drawing/2015/10/21/chartex" xmlns:cx3="http://schemas.microsoft.com/office/drawing/2016/5/9/chartex" xmlns:cx4="http://schemas.microsoft.com/office/drawing/2016/5/10/chartex" xmlns:cx5="http://schemas.microsoft.com/office/drawing/2016/5/11/chartex" xmlns:cx6="http://schemas.microsoft.com/office/drawing/2016/5/12/chartex" xmlns:cx7="http://schemas.microsoft.com/office/drawing/2016/5/13/chartex" xmlns:cx8="http://schemas.microsoft.com/office/drawing/2016/5/14/chartex" xmlns:mc="http://schemas.openxmlformats.org/markup-compatibility/2006" xmlns:aink="http://schemas.microsoft.com/office/drawing/2016/ink" xmlns:am3d="http://schemas.microsoft.com/office/drawing/2017/model3d" xmlns:o="urn:schemas-microsoft-com:office:office" xmlns:oel="http://schemas.microsoft.com/office/2019/extlst" xmlns:r="http://schemas.openxmlformats.org/officeDocument/2006/relationships" xmlns:m="http://schemas.openxmlformats.org/officeDocument/2006/math" xmlns:v="urn:schemas-microsoft-com:vml" xmlns:wp14="http://schemas.microsoft.com/office/word/2010/wordprocessingDrawing" xmlns:wp="http://schemas.openxmlformats.org/drawingml/2006/wordprocessingDrawing" xmlns:w10="urn:schemas-microsoft-com:office:word" xmlns:w="http://schemas.openxmlformats.org/wordprocessingml/2006/main" xmlns:w14="http://schemas.microsoft.com/office/word/2010/wordml" xmlns:w15="http://schemas.microsoft.com/office/word/2012/wordml" xmlns:w16cex="http://schemas.microsoft.com/office/word/2018/wordml/cex" xmlns:w16cid="http://schemas.microsoft.com/office/word/2016/wordml/cid" xmlns:w16="http://schemas.microsoft.com/office/word/2018/wordml" xmlns:w16du="http://schemas.microsoft.com/office/word/2023/wordml/word16du" xmlns:w16sdtdh="http://schemas.microsoft.com/office/word/2020/wordml/sdtdatahash" xmlns:w16sdtfl="http://schemas.microsoft.com/office/word/2024/wordml/sdtformatlock" xmlns:w16se="http://schemas.microsoft.com/office/word/2015/wordml/symex" xmlns:wpg="http://schemas.microsoft.com/office/word/2010/wordprocessingGroup" xmlns:wpi="http://schemas.microsoft.com/office/word/2010/wordprocessingInk" xmlns:wne="http://schemas.microsoft.com/office/word/2006/wordml" xmlns:wps="http://schemas.microsoft.com/office/word/2010/wordprocessingShape" mc:Ignorable="w14 w15 w16se w16cid w16 w16cex w16sdtdh w16sdtfl w16du wp14">
   <w:abstractNum w:abstractNumId="0" w15:restartNumberingAfterBreak="0">
     <w:nsid w:val="07E925FD"/>
     <w:multiLevelType w:val="multilevel"/>
@@ -4431,20 +4415,20 @@
       </w:pPr>
     </w:lvl>
   </w:abstractNum>
-  <w:num w:numId="1">
+  <w:num w:numId="1" w16cid:durableId="558713258">
     <w:abstractNumId w:val="1"/>
   </w:num>
-  <w:num w:numId="2">
+  <w:num w:numId="2" w16cid:durableId="1703435871">
     <w:abstractNumId w:val="2"/>
   </w:num>
-  <w:num w:numId="3">
+  <w:num w:numId="3" w16cid:durableId="1168980652">
     <w:abstractNumId w:val="0"/>
   </w:num>
 </w:numbering>
 </file>
 
 <file path=word/styles.xml><?xml version="1.0" encoding="utf-8"?>
-<w:styles xmlns:mc="http://schemas.openxmlformats.org/markup-compatibility/2006" xmlns:r="http://schemas.openxmlformats.org/officeDocument/2006/relationships" xmlns:w="http://schemas.openxmlformats.org/wordprocessingml/2006/main" xmlns:w14="http://schemas.microsoft.com/office/word/2010/wordml" xmlns:w15="http://schemas.microsoft.com/office/word/2012/wordml" xmlns:w16cid="http://schemas.microsoft.com/office/word/2016/wordml/cid" xmlns:w16se="http://schemas.microsoft.com/office/word/2015/wordml/symex" mc:Ignorable="w14 w15 w16se w16cid">
+<w:styles xmlns:mc="http://schemas.openxmlformats.org/markup-compatibility/2006" xmlns:r="http://schemas.openxmlformats.org/officeDocument/2006/relationships" xmlns:w="http://schemas.openxmlformats.org/wordprocessingml/2006/main" xmlns:w14="http://schemas.microsoft.com/office/word/2010/wordml" xmlns:w15="http://schemas.microsoft.com/office/word/2012/wordml" xmlns:w16cex="http://schemas.microsoft.com/office/word/2018/wordml/cex" xmlns:w16cid="http://schemas.microsoft.com/office/word/2016/wordml/cid" xmlns:w16="http://schemas.microsoft.com/office/word/2018/wordml" xmlns:w16du="http://schemas.microsoft.com/office/word/2023/wordml/word16du" xmlns:w16sdtdh="http://schemas.microsoft.com/office/word/2020/wordml/sdtdatahash" xmlns:w16sdtfl="http://schemas.microsoft.com/office/word/2024/wordml/sdtformatlock" xmlns:w16se="http://schemas.microsoft.com/office/word/2015/wordml/symex" mc:Ignorable="w14 w15 w16se w16cid w16 w16cex w16sdtdh w16sdtfl w16du">
   <w:docDefaults>
     <w:rPrDefault>
       <w:rPr>
@@ -4456,7 +4440,7 @@
     </w:rPrDefault>
     <w:pPrDefault/>
   </w:docDefaults>
-  <w:latentStyles w:defLockedState="0" w:defUIPriority="99" w:defSemiHidden="0" w:defUnhideWhenUsed="0" w:defQFormat="0" w:count="375">
+  <w:latentStyles w:defLockedState="0" w:defUIPriority="99" w:defSemiHidden="0" w:defUnhideWhenUsed="0" w:defQFormat="0" w:count="376">
     <w:lsdException w:name="Normal" w:uiPriority="0" w:qFormat="1"/>
     <w:lsdException w:name="heading 1" w:uiPriority="9" w:qFormat="1"/>
     <w:lsdException w:name="heading 2" w:semiHidden="1" w:uiPriority="9" w:unhideWhenUsed="1" w:qFormat="1"/>
@@ -4823,6 +4807,7 @@
     <w:lsdException w:name="Smart Hyperlink" w:semiHidden="1" w:unhideWhenUsed="1"/>
     <w:lsdException w:name="Hashtag" w:semiHidden="1" w:unhideWhenUsed="1"/>
     <w:lsdException w:name="Unresolved Mention" w:semiHidden="1" w:unhideWhenUsed="1"/>
+    <w:lsdException w:name="Smart Link" w:semiHidden="1" w:unhideWhenUsed="1"/>
   </w:latentStyles>
   <w:style w:type="paragraph" w:default="1" w:styleId="Normal">
     <w:name w:val="Normal"/>

</xml_diff>